<commit_message>
tentei arranjar os lotes.c
</commit_message>
<xml_diff>
--- a/Relatório técnico_RodrigoNogueira_RicardoReis.docx
+++ b/Relatório técnico_RodrigoNogueira_RicardoReis.docx
@@ -1465,6 +1465,106 @@
     </w:p>
     <w:p>
       <w:pPr>
+        <w:rPr>
+          <w:color w:val="000000" w:themeColor="text1"/>
+        </w:rPr>
+      </w:pPr>
+    </w:p>
+    <w:p>
+      <w:pPr>
+        <w:rPr>
+          <w:color w:val="000000" w:themeColor="text1"/>
+        </w:rPr>
+      </w:pPr>
+      <w:r>
+        <w:rPr>
+          <w:color w:val="000000" w:themeColor="text1"/>
+        </w:rPr>
+        <w:t xml:space="preserve"> </w:t>
+      </w:r>
+      <w:r>
+        <w:rPr>
+          <w:color w:val="000000" w:themeColor="text1"/>
+        </w:rPr>
+        <w:t xml:space="preserve">O objetivo deste </w:t>
+      </w:r>
+      <w:r>
+        <w:rPr>
+          <w:color w:val="000000" w:themeColor="text1"/>
+        </w:rPr>
+        <w:t>relatório é documentar os desafios que ocorrem durante o desenvolvimento de aplicações em consola</w:t>
+      </w:r>
+      <w:r>
+        <w:rPr>
+          <w:color w:val="000000" w:themeColor="text1"/>
+        </w:rPr>
+        <w:t xml:space="preserve"> e de que maneira foram ultrapassados,</w:t>
+      </w:r>
+      <w:r>
+        <w:rPr>
+          <w:color w:val="000000" w:themeColor="text1"/>
+        </w:rPr>
+        <w:t xml:space="preserve"> </w:t>
+      </w:r>
+      <w:r>
+        <w:rPr>
+          <w:color w:val="000000" w:themeColor="text1"/>
+        </w:rPr>
+        <w:t xml:space="preserve">do ponto de vista de </w:t>
+      </w:r>
+      <w:r>
+        <w:rPr>
+          <w:color w:val="000000" w:themeColor="text1"/>
+        </w:rPr>
+        <w:t>um grupo</w:t>
+      </w:r>
+      <w:r>
+        <w:rPr>
+          <w:color w:val="000000" w:themeColor="text1"/>
+        </w:rPr>
+        <w:t xml:space="preserve"> que não domina a linguagem C ANSI </w:t>
+      </w:r>
+      <w:r>
+        <w:rPr>
+          <w:color w:val="000000" w:themeColor="text1"/>
+        </w:rPr>
+        <w:t>a nível profissional nem qualquer nível que chegue lá perto.</w:t>
+      </w:r>
+    </w:p>
+    <w:p>
+      <w:pPr>
+        <w:rPr>
+          <w:color w:val="000000" w:themeColor="text1"/>
+        </w:rPr>
+      </w:pPr>
+    </w:p>
+    <w:p>
+      <w:pPr>
+        <w:rPr>
+          <w:color w:val="000000" w:themeColor="text1"/>
+        </w:rPr>
+      </w:pPr>
+      <w:r>
+        <w:rPr>
+          <w:color w:val="000000" w:themeColor="text1"/>
+        </w:rPr>
+        <w:t xml:space="preserve"> Sendo um projeto desenvolvido com a abordagem procedimental e modular, os objetivos limitam-se em entender e dominar o sintaxe desta, nomeadamente as estruturas e </w:t>
+      </w:r>
+      <w:r>
+        <w:rPr>
+          <w:color w:val="000000" w:themeColor="text1"/>
+        </w:rPr>
+        <w:t xml:space="preserve">os </w:t>
+      </w:r>
+      <w:r>
+        <w:rPr>
+          <w:color w:val="000000" w:themeColor="text1"/>
+        </w:rPr>
+        <w:t>subprogramas.</w:t>
+      </w:r>
+    </w:p>
+    <w:p>
+      <w:pPr>
         <w:pStyle w:val="Ttulo1"/>
       </w:pPr>
       <w:bookmarkStart w:id="15" w:name="_Toc529548597"/>
@@ -1496,6 +1596,73 @@
         <w:t>reve descrição do problema que estão a resolver</w:t>
       </w:r>
       <w:bookmarkEnd w:id="17"/>
+    </w:p>
+    <w:p>
+      <w:pPr>
+        <w:rPr>
+          <w:color w:val="000000" w:themeColor="text1"/>
+        </w:rPr>
+      </w:pPr>
+      <w:r>
+        <w:rPr>
+          <w:color w:val="000000" w:themeColor="text1"/>
+        </w:rPr>
+        <w:t xml:space="preserve"> </w:t>
+      </w:r>
+      <w:r>
+        <w:rPr>
+          <w:color w:val="000000" w:themeColor="text1"/>
+        </w:rPr>
+        <w:t xml:space="preserve">O problema que ocorre logo de </w:t>
+      </w:r>
+      <w:r>
+        <w:rPr>
+          <w:color w:val="000000" w:themeColor="text1"/>
+        </w:rPr>
+        <w:t>início</w:t>
+      </w:r>
+      <w:r>
+        <w:rPr>
+          <w:color w:val="000000" w:themeColor="text1"/>
+        </w:rPr>
+        <w:t xml:space="preserve"> é saber como guardar</w:t>
+      </w:r>
+      <w:r>
+        <w:rPr>
+          <w:color w:val="000000" w:themeColor="text1"/>
+        </w:rPr>
+        <w:t xml:space="preserve"> os campistas</w:t>
+      </w:r>
+      <w:r>
+        <w:rPr>
+          <w:color w:val="000000" w:themeColor="text1"/>
+        </w:rPr>
+        <w:t xml:space="preserve">, nos lotes que estes ocupam e em memória assim como mostrar os </w:t>
+      </w:r>
+      <w:r>
+        <w:rPr>
+          <w:color w:val="000000" w:themeColor="text1"/>
+        </w:rPr>
+        <w:t xml:space="preserve">respetivos </w:t>
+      </w:r>
+      <w:r>
+        <w:rPr>
+          <w:color w:val="000000" w:themeColor="text1"/>
+        </w:rPr>
+        <w:t>detalhe</w:t>
+      </w:r>
+      <w:r>
+        <w:rPr>
+          <w:color w:val="000000" w:themeColor="text1"/>
+        </w:rPr>
+        <w:t>s</w:t>
+      </w:r>
+      <w:r>
+        <w:rPr>
+          <w:color w:val="000000" w:themeColor="text1"/>
+        </w:rPr>
+        <w:t>.</w:t>
+      </w:r>
     </w:p>
     <w:p>
       <w:pPr>

</xml_diff>